<commit_message>
Adding Final Tech Report
</commit_message>
<xml_diff>
--- a/Reflective Journals/5. February 2021.docx
+++ b/Reflective Journals/5. February 2021.docx
@@ -11,6 +11,7 @@
       </w:r>
     </w:p>
     <w:p>
+      <w:bookmarkStart w:id="0" w:name="_Hlk71808202"/>
       <w:r>
         <w:t xml:space="preserve">Student name: </w:t>
       </w:r>
@@ -47,7 +48,7 @@
           <w:b/>
           <w:lang w:val="en-US"/>
         </w:rPr>
-        <w:t>January</w:t>
+        <w:t>February</w:t>
       </w:r>
       <w:r>
         <w:rPr>
@@ -66,33 +67,7 @@
         <w:rPr>
           <w:b/>
         </w:rPr>
-        <w:t xml:space="preserve"> (Week </w:t>
-      </w:r>
-      <w:r>
-        <w:rPr>
-          <w:b/>
-          <w:lang w:val="en-US"/>
-        </w:rPr>
-        <w:t>15</w:t>
-      </w:r>
-      <w:r>
-        <w:rPr>
-          <w:b/>
-        </w:rPr>
-        <w:t xml:space="preserve"> – </w:t>
-      </w:r>
-      <w:r>
-        <w:rPr>
-          <w:b/>
-          <w:lang w:val="en-US"/>
-        </w:rPr>
-        <w:t>18</w:t>
-      </w:r>
-      <w:r>
-        <w:rPr>
-          <w:b/>
-        </w:rPr>
-        <w:t>)</w:t>
+        <w:t xml:space="preserve"> </w:t>
       </w:r>
     </w:p>
     <w:p>
@@ -108,7 +83,7 @@
         <w:rPr>
           <w:lang w:val="en-US"/>
         </w:rPr>
-        <w:t xml:space="preserve">This month, I focused on learning about Raspberry Pis and macro cameras, mostly from YouTube tutorials and looking at coding for same. </w:t>
+        <w:t xml:space="preserve">This month I focused on researching the different model creations for how the image would reference. </w:t>
       </w:r>
     </w:p>
     <w:p>
@@ -124,13 +99,7 @@
         <w:rPr>
           <w:lang w:val="en-US"/>
         </w:rPr>
-        <w:t xml:space="preserve">I think I focused too much on looking at said tutorials when really I should have been looking at machine </w:t>
-      </w:r>
-      <w:r>
-        <w:rPr>
-          <w:lang w:val="en-US"/>
-        </w:rPr>
-        <w:t xml:space="preserve">learning. </w:t>
+        <w:t xml:space="preserve">I ended up deciding to use TensorFlow Lite as this seems the most straightforward and less complicated way to do. </w:t>
       </w:r>
     </w:p>
     <w:p>
@@ -155,7 +124,7 @@
         <w:rPr>
           <w:lang w:val="en-US"/>
         </w:rPr>
-        <w:t xml:space="preserve">After speaking with my supervisor, I realised I was focusing on the wrong aspects of the project. For February, I want to get through the machine learning and start properly coding in March. </w:t>
+        <w:t xml:space="preserve">After talking with my supervisor, Paul said that working with TensorFlow Lite was probably easier than trying to create a model from scratch, which would severely hinder my time. </w:t>
       </w:r>
     </w:p>
     <w:p>
@@ -196,11 +165,6 @@
       </w:r>
     </w:p>
     <w:p>
-      <w:pPr>
-        <w:rPr>
-          <w:lang w:val="en-US"/>
-        </w:rPr>
-      </w:pPr>
       <w:r>
         <w:rPr>
           <w:b/>
@@ -209,50 +173,50 @@
         </w:rPr>
         <w:t>I</w:t>
       </w:r>
+      <w:proofErr w:type="spellStart"/>
       <w:r>
         <w:rPr>
           <w:b/>
           <w:bCs/>
         </w:rPr>
-        <w:t>tems discussed:</w:t>
-      </w:r>
+        <w:t>tems</w:t>
+      </w:r>
+      <w:proofErr w:type="spellEnd"/>
       <w:r>
         <w:rPr>
           <w:b/>
           <w:bCs/>
-          <w:lang w:val="en-US"/>
-        </w:rPr>
-        <w:t xml:space="preserve"> </w:t>
-      </w:r>
-      <w:r>
-        <w:rPr>
-          <w:lang w:val="en-US"/>
-        </w:rPr>
-        <w:t xml:space="preserve">Paul and I discussed the midpoint and about my midpoint marks where he said I lacked with the prototype, which I kind of expected. </w:t>
-      </w:r>
-    </w:p>
-    <w:p>
-      <w:r>
-        <w:rPr>
-          <w:lang w:val="en-US"/>
-        </w:rPr>
-        <w:t>Paul also asked me how was I scanning eyes for the diabetic reinopathy and suggested machine learning</w:t>
-      </w:r>
-    </w:p>
-    <w:p>
+        </w:rPr>
+        <w:t xml:space="preserve"> discussed:</w:t>
+      </w:r>
       <w:r>
         <w:rPr>
           <w:b/>
           <w:bCs/>
-        </w:rPr>
-        <w:t>Actio</w:t>
-      </w:r>
+          <w:lang w:val="en-US"/>
+        </w:rPr>
+        <w:t xml:space="preserve"> </w:t>
+      </w:r>
+      <w:r>
+        <w:rPr>
+          <w:lang w:val="en-US"/>
+        </w:rPr>
+        <w:t>Paul and I discussed</w:t>
+      </w:r>
+      <w:r>
+        <w:rPr>
+          <w:lang w:val="en-US"/>
+        </w:rPr>
+        <w:t xml:space="preserve"> TensorFlow Lite and sent me articles to look towards when creating the model. </w:t>
+      </w:r>
+    </w:p>
+    <w:p>
       <w:r>
         <w:rPr>
           <w:b/>
           <w:bCs/>
         </w:rPr>
-        <w:t>n Items:</w:t>
+        <w:t>Action Items:</w:t>
       </w:r>
       <w:r>
         <w:t xml:space="preserve"> </w:t>
@@ -261,8 +225,21 @@
         <w:rPr>
           <w:lang w:val="en-US"/>
         </w:rPr>
-        <w:t xml:space="preserve">I am going to focus on research on machine learning for the next week. </w:t>
-      </w:r>
+        <w:t xml:space="preserve">I am going </w:t>
+      </w:r>
+      <w:r>
+        <w:rPr>
+          <w:lang w:val="en-US"/>
+        </w:rPr>
+        <w:t>over the contents of what Paul sent.</w:t>
+      </w:r>
+      <w:r>
+        <w:rPr>
+          <w:lang w:val="en-US"/>
+        </w:rPr>
+        <w:t xml:space="preserve"> </w:t>
+      </w:r>
+      <w:bookmarkEnd w:id="0"/>
     </w:p>
     <w:sectPr>
       <w:pgSz w:w="11906" w:h="16838"/>

</xml_diff>